<commit_message>
Yesyes, video filme tid
</commit_message>
<xml_diff>
--- a/Assets/GameEngineArchitechture/Car/Report.docx
+++ b/Assets/GameEngineArchitechture/Car/Report.docx
@@ -61,8 +61,647 @@
           <w:sz w:val="24"/>
           <w:szCs w:val="24"/>
         </w:rPr>
-        <w:t xml:space="preserve">I am making a simulation of a car. </w:t>
-      </w:r>
+        <w:t xml:space="preserve">Github link to the project files: </w:t>
+      </w:r>
+    </w:p>
+    <w:p>
+      <w:pPr>
+        <w:jc w:val="both"/>
+        <w:rPr>
+          <w:rFonts w:ascii="Times New Roman" w:hAnsi="Times New Roman" w:cs="Times New Roman"/>
+          <w:sz w:val="24"/>
+          <w:szCs w:val="24"/>
+        </w:rPr>
+      </w:pPr>
+      <w:hyperlink r:id="rId4" w:history="1">
+        <w:r>
+          <w:rPr>
+            <w:rStyle w:val="Hyperkobling"/>
+            <w:rFonts w:ascii="Times New Roman" w:hAnsi="Times New Roman" w:cs="Times New Roman"/>
+            <w:sz w:val="24"/>
+            <w:szCs w:val="24"/>
+          </w:rPr>
+          <w:t>https://github.com/Lolinonusos/Skoleunity/tree/main/Assets/GameEngineArchitechture/Car</w:t>
+        </w:r>
+      </w:hyperlink>
+    </w:p>
+    <w:p>
+      <w:pPr>
+        <w:jc w:val="both"/>
+        <w:rPr>
+          <w:rFonts w:ascii="Times New Roman" w:hAnsi="Times New Roman" w:cs="Times New Roman"/>
+          <w:sz w:val="24"/>
+          <w:szCs w:val="24"/>
+        </w:rPr>
+      </w:pPr>
+    </w:p>
+    <w:p>
+      <w:pPr>
+        <w:jc w:val="both"/>
+        <w:rPr>
+          <w:rFonts w:ascii="Times New Roman" w:hAnsi="Times New Roman" w:cs="Times New Roman"/>
+          <w:sz w:val="24"/>
+          <w:szCs w:val="24"/>
+        </w:rPr>
+      </w:pPr>
+      <w:r>
+        <w:rPr>
+          <w:rFonts w:ascii="Times New Roman" w:hAnsi="Times New Roman" w:cs="Times New Roman"/>
+          <w:sz w:val="24"/>
+          <w:szCs w:val="24"/>
+        </w:rPr>
+        <w:t>Github link to the scene testing the car on a sloped surface:</w:t>
+      </w:r>
+    </w:p>
+    <w:p>
+      <w:pPr>
+        <w:jc w:val="both"/>
+        <w:rPr>
+          <w:rFonts w:ascii="Times New Roman" w:hAnsi="Times New Roman" w:cs="Times New Roman"/>
+          <w:sz w:val="24"/>
+          <w:szCs w:val="24"/>
+        </w:rPr>
+      </w:pPr>
+      <w:hyperlink r:id="rId5" w:history="1">
+        <w:r>
+          <w:rPr>
+            <w:rStyle w:val="Hyperkobling"/>
+            <w:rFonts w:ascii="Times New Roman" w:hAnsi="Times New Roman" w:cs="Times New Roman"/>
+            <w:sz w:val="24"/>
+            <w:szCs w:val="24"/>
+          </w:rPr>
+          <w:t>https://github.com/Lolinonusos/Skoleunity/tree/main/Assets/Vissim/Eksamen</w:t>
+        </w:r>
+      </w:hyperlink>
+    </w:p>
+    <w:p>
+      <w:pPr>
+        <w:jc w:val="both"/>
+        <w:rPr>
+          <w:rFonts w:ascii="Times New Roman" w:hAnsi="Times New Roman" w:cs="Times New Roman"/>
+          <w:sz w:val="24"/>
+          <w:szCs w:val="24"/>
+        </w:rPr>
+      </w:pPr>
+    </w:p>
+    <w:p>
+      <w:pPr>
+        <w:jc w:val="both"/>
+        <w:rPr>
+          <w:rFonts w:ascii="Times New Roman" w:hAnsi="Times New Roman" w:cs="Times New Roman"/>
+          <w:sz w:val="24"/>
+          <w:szCs w:val="24"/>
+        </w:rPr>
+      </w:pPr>
+      <w:r>
+        <w:rPr>
+          <w:rFonts w:ascii="Times New Roman" w:hAnsi="Times New Roman" w:cs="Times New Roman"/>
+          <w:sz w:val="24"/>
+          <w:szCs w:val="24"/>
+        </w:rPr>
+        <w:t>I am making a simulation of a car</w:t>
+      </w:r>
+      <w:r>
+        <w:rPr>
+          <w:rFonts w:ascii="Times New Roman" w:hAnsi="Times New Roman" w:cs="Times New Roman"/>
+          <w:sz w:val="24"/>
+          <w:szCs w:val="24"/>
+        </w:rPr>
+        <w:t xml:space="preserve"> using the built-in physics objects in the Unity game engine</w:t>
+      </w:r>
+      <w:r>
+        <w:rPr>
+          <w:rFonts w:ascii="Times New Roman" w:hAnsi="Times New Roman" w:cs="Times New Roman"/>
+          <w:sz w:val="24"/>
+          <w:szCs w:val="24"/>
+        </w:rPr>
+        <w:t>. Currently I am using some example code found from Unity’s documentation for the car.</w:t>
+      </w:r>
+      <w:r>
+        <w:rPr>
+          <w:rFonts w:ascii="Times New Roman" w:hAnsi="Times New Roman" w:cs="Times New Roman"/>
+          <w:sz w:val="24"/>
+          <w:szCs w:val="24"/>
+        </w:rPr>
+        <w:t xml:space="preserve"> </w:t>
+      </w:r>
+    </w:p>
+    <w:p>
+      <w:pPr>
+        <w:jc w:val="both"/>
+        <w:rPr>
+          <w:rFonts w:ascii="Times New Roman" w:hAnsi="Times New Roman" w:cs="Times New Roman"/>
+          <w:sz w:val="24"/>
+          <w:szCs w:val="24"/>
+        </w:rPr>
+      </w:pPr>
+      <w:r>
+        <w:rPr>
+          <w:rFonts w:ascii="Times New Roman" w:hAnsi="Times New Roman" w:cs="Times New Roman"/>
+          <w:sz w:val="24"/>
+          <w:szCs w:val="24"/>
+        </w:rPr>
+        <w:t>As for now I would just like to get the car physics working more correctly and how I would like them to be</w:t>
+      </w:r>
+      <w:r>
+        <w:rPr>
+          <w:rFonts w:ascii="Times New Roman" w:hAnsi="Times New Roman" w:cs="Times New Roman"/>
+          <w:sz w:val="24"/>
+          <w:szCs w:val="24"/>
+        </w:rPr>
+        <w:t>.</w:t>
+      </w:r>
+      <w:r>
+        <w:rPr>
+          <w:rFonts w:ascii="Times New Roman" w:hAnsi="Times New Roman" w:cs="Times New Roman"/>
+          <w:sz w:val="24"/>
+          <w:szCs w:val="24"/>
+        </w:rPr>
+        <w:t xml:space="preserve"> </w:t>
+      </w:r>
+      <w:r>
+        <w:rPr>
+          <w:rFonts w:ascii="Times New Roman" w:hAnsi="Times New Roman" w:cs="Times New Roman"/>
+          <w:sz w:val="24"/>
+          <w:szCs w:val="24"/>
+        </w:rPr>
+        <w:t>T</w:t>
+      </w:r>
+      <w:r>
+        <w:rPr>
+          <w:rFonts w:ascii="Times New Roman" w:hAnsi="Times New Roman" w:cs="Times New Roman"/>
+          <w:sz w:val="24"/>
+          <w:szCs w:val="24"/>
+        </w:rPr>
+        <w:t>he car</w:t>
+      </w:r>
+      <w:r>
+        <w:rPr>
+          <w:rFonts w:ascii="Times New Roman" w:hAnsi="Times New Roman" w:cs="Times New Roman"/>
+          <w:sz w:val="24"/>
+          <w:szCs w:val="24"/>
+        </w:rPr>
+        <w:t xml:space="preserve"> can be driven around with user input. C</w:t>
+      </w:r>
+      <w:r>
+        <w:rPr>
+          <w:rFonts w:ascii="Times New Roman" w:hAnsi="Times New Roman" w:cs="Times New Roman"/>
+          <w:sz w:val="24"/>
+          <w:szCs w:val="24"/>
+        </w:rPr>
+        <w:t xml:space="preserve">urrently </w:t>
+      </w:r>
+      <w:r>
+        <w:rPr>
+          <w:rFonts w:ascii="Times New Roman" w:hAnsi="Times New Roman" w:cs="Times New Roman"/>
+          <w:sz w:val="24"/>
+          <w:szCs w:val="24"/>
+        </w:rPr>
+        <w:t xml:space="preserve">the car </w:t>
+      </w:r>
+      <w:r>
+        <w:rPr>
+          <w:rFonts w:ascii="Times New Roman" w:hAnsi="Times New Roman" w:cs="Times New Roman"/>
+          <w:sz w:val="24"/>
+          <w:szCs w:val="24"/>
+        </w:rPr>
+        <w:t>struggling with sloped surfaces, and is often tipping over</w:t>
+      </w:r>
+      <w:r>
+        <w:rPr>
+          <w:rFonts w:ascii="Times New Roman" w:hAnsi="Times New Roman" w:cs="Times New Roman"/>
+          <w:sz w:val="24"/>
+          <w:szCs w:val="24"/>
+        </w:rPr>
+        <w:t xml:space="preserve"> when driving too fast</w:t>
+      </w:r>
+      <w:r>
+        <w:rPr>
+          <w:rFonts w:ascii="Times New Roman" w:hAnsi="Times New Roman" w:cs="Times New Roman"/>
+          <w:sz w:val="24"/>
+          <w:szCs w:val="24"/>
+        </w:rPr>
+        <w:t>, especially when trying to steer the vehicle</w:t>
+      </w:r>
+      <w:r>
+        <w:rPr>
+          <w:rFonts w:ascii="Times New Roman" w:hAnsi="Times New Roman" w:cs="Times New Roman"/>
+          <w:sz w:val="24"/>
+          <w:szCs w:val="24"/>
+        </w:rPr>
+        <w:t>.</w:t>
+      </w:r>
+      <w:r>
+        <w:rPr>
+          <w:rFonts w:ascii="Times New Roman" w:hAnsi="Times New Roman" w:cs="Times New Roman"/>
+          <w:sz w:val="24"/>
+          <w:szCs w:val="24"/>
+        </w:rPr>
+        <w:t xml:space="preserve"> </w:t>
+      </w:r>
+      <w:r>
+        <w:rPr>
+          <w:rFonts w:ascii="Times New Roman" w:hAnsi="Times New Roman" w:cs="Times New Roman"/>
+          <w:sz w:val="24"/>
+          <w:szCs w:val="24"/>
+        </w:rPr>
+        <w:t xml:space="preserve">For a flat surface I am using the default Unity built in plane, but </w:t>
+      </w:r>
+      <w:r>
+        <w:rPr>
+          <w:rFonts w:ascii="Times New Roman" w:hAnsi="Times New Roman" w:cs="Times New Roman"/>
+          <w:sz w:val="24"/>
+          <w:szCs w:val="24"/>
+        </w:rPr>
+        <w:t>when</w:t>
+      </w:r>
+      <w:r>
+        <w:rPr>
+          <w:rFonts w:ascii="Times New Roman" w:hAnsi="Times New Roman" w:cs="Times New Roman"/>
+          <w:sz w:val="24"/>
+          <w:szCs w:val="24"/>
+        </w:rPr>
+        <w:t xml:space="preserve"> </w:t>
+      </w:r>
+      <w:r>
+        <w:rPr>
+          <w:rFonts w:ascii="Times New Roman" w:hAnsi="Times New Roman" w:cs="Times New Roman"/>
+          <w:sz w:val="24"/>
+          <w:szCs w:val="24"/>
+        </w:rPr>
+        <w:t xml:space="preserve">testing </w:t>
+      </w:r>
+      <w:r>
+        <w:rPr>
+          <w:rFonts w:ascii="Times New Roman" w:hAnsi="Times New Roman" w:cs="Times New Roman"/>
+          <w:sz w:val="24"/>
+          <w:szCs w:val="24"/>
+        </w:rPr>
+        <w:t>the</w:t>
+      </w:r>
+      <w:r>
+        <w:rPr>
+          <w:rFonts w:ascii="Times New Roman" w:hAnsi="Times New Roman" w:cs="Times New Roman"/>
+          <w:sz w:val="24"/>
+          <w:szCs w:val="24"/>
+        </w:rPr>
+        <w:t xml:space="preserve"> car on a</w:t>
+      </w:r>
+      <w:r>
+        <w:rPr>
+          <w:rFonts w:ascii="Times New Roman" w:hAnsi="Times New Roman" w:cs="Times New Roman"/>
+          <w:sz w:val="24"/>
+          <w:szCs w:val="24"/>
+        </w:rPr>
+        <w:t xml:space="preserve"> sloped surface I am generating my own mesh </w:t>
+      </w:r>
+      <w:r>
+        <w:rPr>
+          <w:rFonts w:ascii="Times New Roman" w:hAnsi="Times New Roman" w:cs="Times New Roman"/>
+          <w:sz w:val="24"/>
+          <w:szCs w:val="24"/>
+        </w:rPr>
+        <w:t>using</w:t>
+      </w:r>
+      <w:r>
+        <w:rPr>
+          <w:rFonts w:ascii="Times New Roman" w:hAnsi="Times New Roman" w:cs="Times New Roman"/>
+          <w:sz w:val="24"/>
+          <w:szCs w:val="24"/>
+        </w:rPr>
+        <w:t xml:space="preserve"> height data received from </w:t>
+      </w:r>
+      <w:hyperlink r:id="rId6" w:history="1">
+        <w:r>
+          <w:rPr>
+            <w:rStyle w:val="Hyperkobling"/>
+            <w:rFonts w:ascii="Times New Roman" w:hAnsi="Times New Roman" w:cs="Times New Roman"/>
+            <w:sz w:val="24"/>
+            <w:szCs w:val="24"/>
+          </w:rPr>
+          <w:t>https://hoydedata.no/LaserInnsyn2/</w:t>
+        </w:r>
+      </w:hyperlink>
+      <w:r>
+        <w:rPr>
+          <w:rFonts w:ascii="Times New Roman" w:hAnsi="Times New Roman" w:cs="Times New Roman"/>
+          <w:sz w:val="24"/>
+          <w:szCs w:val="24"/>
+        </w:rPr>
+        <w:t>.</w:t>
+      </w:r>
+    </w:p>
+    <w:p>
+      <w:pPr>
+        <w:jc w:val="both"/>
+        <w:rPr>
+          <w:rFonts w:ascii="Times New Roman" w:hAnsi="Times New Roman" w:cs="Times New Roman"/>
+          <w:sz w:val="24"/>
+          <w:szCs w:val="24"/>
+        </w:rPr>
+      </w:pPr>
+      <w:r>
+        <w:rPr>
+          <w:rFonts w:ascii="Times New Roman" w:hAnsi="Times New Roman" w:cs="Times New Roman"/>
+          <w:sz w:val="24"/>
+          <w:szCs w:val="24"/>
+        </w:rPr>
+        <w:t>Eventually in the simulation I am going to</w:t>
+      </w:r>
+      <w:r>
+        <w:rPr>
+          <w:rFonts w:ascii="Times New Roman" w:hAnsi="Times New Roman" w:cs="Times New Roman"/>
+          <w:sz w:val="24"/>
+          <w:szCs w:val="24"/>
+        </w:rPr>
+        <w:t xml:space="preserve"> add UI elements that show the current speed of the car and other related variables like acceleration.</w:t>
+      </w:r>
+      <w:r>
+        <w:rPr>
+          <w:rFonts w:ascii="Times New Roman" w:hAnsi="Times New Roman" w:cs="Times New Roman"/>
+          <w:sz w:val="24"/>
+          <w:szCs w:val="24"/>
+        </w:rPr>
+        <w:t xml:space="preserve"> </w:t>
+      </w:r>
+      <w:r>
+        <w:rPr>
+          <w:rFonts w:ascii="Times New Roman" w:hAnsi="Times New Roman" w:cs="Times New Roman"/>
+          <w:sz w:val="24"/>
+          <w:szCs w:val="24"/>
+        </w:rPr>
+        <w:t xml:space="preserve">I would also like to </w:t>
+      </w:r>
+      <w:r>
+        <w:rPr>
+          <w:rFonts w:ascii="Times New Roman" w:hAnsi="Times New Roman" w:cs="Times New Roman"/>
+          <w:sz w:val="24"/>
+          <w:szCs w:val="24"/>
+        </w:rPr>
+        <w:t xml:space="preserve">implement some functionality that allows the car to check how </w:t>
+      </w:r>
+      <w:r>
+        <w:rPr>
+          <w:rFonts w:ascii="Times New Roman" w:hAnsi="Times New Roman" w:cs="Times New Roman"/>
+          <w:sz w:val="24"/>
+          <w:szCs w:val="24"/>
+        </w:rPr>
+        <w:t xml:space="preserve">much force the car </w:t>
+      </w:r>
+      <w:r>
+        <w:rPr>
+          <w:rFonts w:ascii="Times New Roman" w:hAnsi="Times New Roman" w:cs="Times New Roman"/>
+          <w:sz w:val="24"/>
+          <w:szCs w:val="24"/>
+        </w:rPr>
+        <w:t>colli</w:t>
+      </w:r>
+      <w:r>
+        <w:rPr>
+          <w:rFonts w:ascii="Times New Roman" w:hAnsi="Times New Roman" w:cs="Times New Roman"/>
+          <w:sz w:val="24"/>
+          <w:szCs w:val="24"/>
+        </w:rPr>
+        <w:t>ded with</w:t>
+      </w:r>
+      <w:r>
+        <w:rPr>
+          <w:rFonts w:ascii="Times New Roman" w:hAnsi="Times New Roman" w:cs="Times New Roman"/>
+          <w:sz w:val="24"/>
+          <w:szCs w:val="24"/>
+        </w:rPr>
+        <w:t xml:space="preserve"> when it collides with an object or surface.</w:t>
+      </w:r>
+    </w:p>
+    <w:p>
+      <w:pPr>
+        <w:jc w:val="both"/>
+        <w:rPr>
+          <w:rFonts w:ascii="Times New Roman" w:hAnsi="Times New Roman" w:cs="Times New Roman"/>
+          <w:sz w:val="24"/>
+          <w:szCs w:val="24"/>
+        </w:rPr>
+      </w:pPr>
+      <w:r>
+        <w:rPr>
+          <w:rFonts w:ascii="Times New Roman" w:hAnsi="Times New Roman" w:cs="Times New Roman"/>
+          <w:sz w:val="24"/>
+          <w:szCs w:val="24"/>
+        </w:rPr>
+        <w:t xml:space="preserve">Later I would like to add some </w:t>
+      </w:r>
+      <w:r>
+        <w:rPr>
+          <w:rFonts w:ascii="Times New Roman" w:hAnsi="Times New Roman" w:cs="Times New Roman"/>
+          <w:sz w:val="24"/>
+          <w:szCs w:val="24"/>
+        </w:rPr>
+        <w:t>a</w:t>
+      </w:r>
+      <w:r>
+        <w:rPr>
+          <w:rFonts w:ascii="Times New Roman" w:hAnsi="Times New Roman" w:cs="Times New Roman"/>
+          <w:sz w:val="24"/>
+          <w:szCs w:val="24"/>
+        </w:rPr>
+        <w:t xml:space="preserve"> raycast check to </w:t>
+      </w:r>
+      <w:r>
+        <w:rPr>
+          <w:rFonts w:ascii="Times New Roman" w:hAnsi="Times New Roman" w:cs="Times New Roman"/>
+          <w:sz w:val="24"/>
+          <w:szCs w:val="24"/>
+        </w:rPr>
+        <w:t xml:space="preserve">the </w:t>
+      </w:r>
+      <w:r>
+        <w:rPr>
+          <w:rFonts w:ascii="Times New Roman" w:hAnsi="Times New Roman" w:cs="Times New Roman"/>
+          <w:sz w:val="24"/>
+          <w:szCs w:val="24"/>
+        </w:rPr>
+        <w:t xml:space="preserve">car that </w:t>
+      </w:r>
+      <w:r>
+        <w:rPr>
+          <w:rFonts w:ascii="Times New Roman" w:hAnsi="Times New Roman" w:cs="Times New Roman"/>
+          <w:sz w:val="24"/>
+          <w:szCs w:val="24"/>
+        </w:rPr>
+        <w:t>lets the car s</w:t>
+      </w:r>
+      <w:r>
+        <w:rPr>
+          <w:rFonts w:ascii="Times New Roman" w:hAnsi="Times New Roman" w:cs="Times New Roman"/>
+          <w:sz w:val="24"/>
+          <w:szCs w:val="24"/>
+        </w:rPr>
+        <w:t>can</w:t>
+      </w:r>
+      <w:r>
+        <w:rPr>
+          <w:rFonts w:ascii="Times New Roman" w:hAnsi="Times New Roman" w:cs="Times New Roman"/>
+          <w:sz w:val="24"/>
+          <w:szCs w:val="24"/>
+        </w:rPr>
+        <w:t xml:space="preserve"> in front of itself</w:t>
+      </w:r>
+      <w:r>
+        <w:rPr>
+          <w:rFonts w:ascii="Times New Roman" w:hAnsi="Times New Roman" w:cs="Times New Roman"/>
+          <w:sz w:val="24"/>
+          <w:szCs w:val="24"/>
+        </w:rPr>
+        <w:t xml:space="preserve"> for </w:t>
+      </w:r>
+      <w:r>
+        <w:rPr>
+          <w:rFonts w:ascii="Times New Roman" w:hAnsi="Times New Roman" w:cs="Times New Roman"/>
+          <w:sz w:val="24"/>
+          <w:szCs w:val="24"/>
+        </w:rPr>
+        <w:t xml:space="preserve">objects it can </w:t>
+      </w:r>
+      <w:r>
+        <w:rPr>
+          <w:rFonts w:ascii="Times New Roman" w:hAnsi="Times New Roman" w:cs="Times New Roman"/>
+          <w:sz w:val="24"/>
+          <w:szCs w:val="24"/>
+        </w:rPr>
+        <w:t>colli</w:t>
+      </w:r>
+      <w:r>
+        <w:rPr>
+          <w:rFonts w:ascii="Times New Roman" w:hAnsi="Times New Roman" w:cs="Times New Roman"/>
+          <w:sz w:val="24"/>
+          <w:szCs w:val="24"/>
+        </w:rPr>
+        <w:t xml:space="preserve">de with. The raycast distance should be dependent on how fast the car </w:t>
+      </w:r>
+      <w:r>
+        <w:rPr>
+          <w:rFonts w:ascii="Times New Roman" w:hAnsi="Times New Roman" w:cs="Times New Roman"/>
+          <w:sz w:val="24"/>
+          <w:szCs w:val="24"/>
+        </w:rPr>
+        <w:t>currently is driving.</w:t>
+      </w:r>
+      <w:r>
+        <w:rPr>
+          <w:rFonts w:ascii="Times New Roman" w:hAnsi="Times New Roman" w:cs="Times New Roman"/>
+          <w:sz w:val="24"/>
+          <w:szCs w:val="24"/>
+        </w:rPr>
+        <w:t xml:space="preserve"> </w:t>
+      </w:r>
+      <w:r>
+        <w:rPr>
+          <w:rFonts w:ascii="Times New Roman" w:hAnsi="Times New Roman" w:cs="Times New Roman"/>
+          <w:sz w:val="24"/>
+          <w:szCs w:val="24"/>
+        </w:rPr>
+        <w:t xml:space="preserve">If the raycast finds an </w:t>
+      </w:r>
+      <w:r>
+        <w:rPr>
+          <w:rFonts w:ascii="Times New Roman" w:hAnsi="Times New Roman" w:cs="Times New Roman"/>
+          <w:sz w:val="24"/>
+          <w:szCs w:val="24"/>
+        </w:rPr>
+        <w:t>object</w:t>
+      </w:r>
+      <w:r>
+        <w:rPr>
+          <w:rFonts w:ascii="Times New Roman" w:hAnsi="Times New Roman" w:cs="Times New Roman"/>
+          <w:sz w:val="24"/>
+          <w:szCs w:val="24"/>
+        </w:rPr>
+        <w:t xml:space="preserve"> it can collide with it will tell the user to slow down in order</w:t>
+      </w:r>
+      <w:r>
+        <w:rPr>
+          <w:rFonts w:ascii="Times New Roman" w:hAnsi="Times New Roman" w:cs="Times New Roman"/>
+          <w:sz w:val="24"/>
+          <w:szCs w:val="24"/>
+        </w:rPr>
+        <w:t xml:space="preserve"> to avoid</w:t>
+      </w:r>
+      <w:r>
+        <w:rPr>
+          <w:rFonts w:ascii="Times New Roman" w:hAnsi="Times New Roman" w:cs="Times New Roman"/>
+          <w:sz w:val="24"/>
+          <w:szCs w:val="24"/>
+        </w:rPr>
+        <w:t xml:space="preserve"> a </w:t>
+      </w:r>
+      <w:r>
+        <w:rPr>
+          <w:rFonts w:ascii="Times New Roman" w:hAnsi="Times New Roman" w:cs="Times New Roman"/>
+          <w:sz w:val="24"/>
+          <w:szCs w:val="24"/>
+        </w:rPr>
+        <w:t>c</w:t>
+      </w:r>
+      <w:r>
+        <w:rPr>
+          <w:rFonts w:ascii="Times New Roman" w:hAnsi="Times New Roman" w:cs="Times New Roman"/>
+          <w:sz w:val="24"/>
+          <w:szCs w:val="24"/>
+        </w:rPr>
+        <w:t>olli</w:t>
+      </w:r>
+      <w:r>
+        <w:rPr>
+          <w:rFonts w:ascii="Times New Roman" w:hAnsi="Times New Roman" w:cs="Times New Roman"/>
+          <w:sz w:val="24"/>
+          <w:szCs w:val="24"/>
+        </w:rPr>
+        <w:t>s</w:t>
+      </w:r>
+      <w:r>
+        <w:rPr>
+          <w:rFonts w:ascii="Times New Roman" w:hAnsi="Times New Roman" w:cs="Times New Roman"/>
+          <w:sz w:val="24"/>
+          <w:szCs w:val="24"/>
+        </w:rPr>
+        <w:t>i</w:t>
+      </w:r>
+      <w:r>
+        <w:rPr>
+          <w:rFonts w:ascii="Times New Roman" w:hAnsi="Times New Roman" w:cs="Times New Roman"/>
+          <w:sz w:val="24"/>
+          <w:szCs w:val="24"/>
+        </w:rPr>
+        <w:t>on</w:t>
+      </w:r>
+      <w:r>
+        <w:rPr>
+          <w:rFonts w:ascii="Times New Roman" w:hAnsi="Times New Roman" w:cs="Times New Roman"/>
+          <w:sz w:val="24"/>
+          <w:szCs w:val="24"/>
+        </w:rPr>
+        <w:t>.</w:t>
+      </w:r>
+    </w:p>
+    <w:p>
+      <w:pPr>
+        <w:jc w:val="both"/>
+        <w:rPr>
+          <w:rFonts w:ascii="Times New Roman" w:hAnsi="Times New Roman" w:cs="Times New Roman"/>
+          <w:sz w:val="24"/>
+          <w:szCs w:val="24"/>
+        </w:rPr>
+      </w:pPr>
+    </w:p>
+    <w:p>
+      <w:pPr>
+        <w:jc w:val="both"/>
+        <w:rPr>
+          <w:rFonts w:ascii="Times New Roman" w:hAnsi="Times New Roman" w:cs="Times New Roman"/>
+          <w:sz w:val="24"/>
+          <w:szCs w:val="24"/>
+        </w:rPr>
+      </w:pPr>
     </w:p>
     <w:sectPr>
       <w:pgSz w:w="11906" w:h="16838"/>
@@ -502,6 +1141,29 @@
     <w:semiHidden/>
     <w:unhideWhenUsed/>
   </w:style>
+  <w:style w:type="character" w:styleId="Hyperkobling">
+    <w:name w:val="Hyperlink"/>
+    <w:basedOn w:val="Standardskriftforavsnitt"/>
+    <w:uiPriority w:val="99"/>
+    <w:unhideWhenUsed/>
+    <w:rsid w:val="000D77E9"/>
+    <w:rPr>
+      <w:color w:val="0563C1" w:themeColor="hyperlink"/>
+      <w:u w:val="single"/>
+    </w:rPr>
+  </w:style>
+  <w:style w:type="character" w:styleId="Ulstomtale">
+    <w:name w:val="Unresolved Mention"/>
+    <w:basedOn w:val="Standardskriftforavsnitt"/>
+    <w:uiPriority w:val="99"/>
+    <w:semiHidden/>
+    <w:unhideWhenUsed/>
+    <w:rsid w:val="000D77E9"/>
+    <w:rPr>
+      <w:color w:val="605E5C"/>
+      <w:shd w:val="clear" w:color="auto" w:fill="E1DFDD"/>
+    </w:rPr>
+  </w:style>
 </w:styles>
 </file>
 

</xml_diff>